<commit_message>
Updated with link to video
</commit_message>
<xml_diff>
--- a/doc/ReleaseNotes/OpenStudio_Release_Notes_1_7_0_20150327.docx
+++ b/doc/ReleaseNotes/OpenStudio_Release_Notes_1_7_0_20150327.docx
@@ -81,12 +81,7 @@
         </w:numPr>
       </w:pPr>
       <w:r>
-        <w:t>Where to Find OpenStudio Do</w:t>
-      </w:r>
-      <w:bookmarkStart w:id="0" w:name="_GoBack"/>
-      <w:bookmarkEnd w:id="0"/>
-      <w:r>
-        <w:t>cumentation</w:t>
+        <w:t>Where to Find OpenStudio Documentation</w:t>
       </w:r>
     </w:p>
     <w:p>
@@ -492,6 +487,11 @@
       </w:r>
     </w:p>
     <w:p>
+      <w:pPr>
+        <w:rPr>
+          <w:color w:val="1F497D"/>
+        </w:rPr>
+      </w:pPr>
       <w:r>
         <w:t>The biggest new feature in OpenStudio 1.7.0 is the addition of</w:t>
       </w:r>
@@ -525,7 +525,12 @@
         <w:t>A video tutorial</w:t>
       </w:r>
       <w:r>
-        <w:t xml:space="preserve"> for this new feature is available </w:t>
+        <w:t xml:space="preserve"> for this ne</w:t>
+      </w:r>
+      <w:bookmarkStart w:id="0" w:name="_GoBack"/>
+      <w:bookmarkEnd w:id="0"/>
+      <w:r>
+        <w:t xml:space="preserve">w feature is available </w:t>
       </w:r>
       <w:r>
         <w:t>at</w:t>
@@ -533,12 +538,26 @@
       <w:r>
         <w:t xml:space="preserve"> </w:t>
       </w:r>
-      <w:r>
-        <w:rPr>
-          <w:highlight w:val="yellow"/>
-        </w:rPr>
-        <w:t>Link to David’s video</w:t>
-      </w:r>
+      <w:hyperlink r:id="rId16" w:history="1">
+        <w:r>
+          <w:rPr>
+            <w:rStyle w:val="Hyperlink"/>
+          </w:rPr>
+          <w:t>https://www.youtube.com/watch?v=LnOUfiM</w:t>
+        </w:r>
+        <w:r>
+          <w:rPr>
+            <w:rStyle w:val="Hyperlink"/>
+          </w:rPr>
+          <w:t>a</w:t>
+        </w:r>
+        <w:r>
+          <w:rPr>
+            <w:rStyle w:val="Hyperlink"/>
+          </w:rPr>
+          <w:t>jD0</w:t>
+        </w:r>
+      </w:hyperlink>
       <w:r>
         <w:t>.</w:t>
       </w:r>
@@ -773,7 +792,7 @@
         </w:rPr>
         <w:t xml:space="preserve">see the </w:t>
       </w:r>
-      <w:hyperlink r:id="rId16" w:history="1">
+      <w:hyperlink r:id="rId17" w:history="1">
         <w:r>
           <w:rPr>
             <w:rStyle w:val="Hyperlink"/>
@@ -873,12 +892,12 @@
       </w:r>
     </w:p>
     <w:sectPr>
-      <w:headerReference w:type="even" r:id="rId17"/>
-      <w:headerReference w:type="default" r:id="rId18"/>
-      <w:footerReference w:type="even" r:id="rId19"/>
-      <w:footerReference w:type="default" r:id="rId20"/>
-      <w:headerReference w:type="first" r:id="rId21"/>
-      <w:footerReference w:type="first" r:id="rId22"/>
+      <w:headerReference w:type="even" r:id="rId18"/>
+      <w:headerReference w:type="default" r:id="rId19"/>
+      <w:footerReference w:type="even" r:id="rId20"/>
+      <w:footerReference w:type="default" r:id="rId21"/>
+      <w:headerReference w:type="first" r:id="rId22"/>
+      <w:footerReference w:type="first" r:id="rId23"/>
       <w:pgSz w:w="12240" w:h="15840"/>
       <w:pgMar w:top="1440" w:right="1440" w:bottom="1440" w:left="1440" w:header="720" w:footer="720" w:gutter="0"/>
       <w:cols w:space="720"/>
@@ -3100,7 +3119,7 @@
   <a:extraClrSchemeLst/>
   <a:extLst>
     <a:ext uri="{05A4C25C-085E-4340-85A3-A5531E510DB2}">
-      <thm15:themeFamily xmlns:thm15="http://schemas.microsoft.com/office/thememl/2012/main" xmlns="" name="Office Theme" id="{62F939B6-93AF-4DB8-9C6B-D6C7DFDC589F}" vid="{4A3C46E8-61CC-4603-A589-7422A47A8E4A}"/>
+      <thm15:themeFamily xmlns="" xmlns:thm15="http://schemas.microsoft.com/office/thememl/2012/main" name="Office Theme" id="{62F939B6-93AF-4DB8-9C6B-D6C7DFDC589F}" vid="{4A3C46E8-61CC-4603-A589-7422A47A8E4A}"/>
     </a:ext>
   </a:extLst>
 </a:theme>

</xml_diff>